<commit_message>
change method to choose initial centroids
</commit_message>
<xml_diff>
--- a/docs/Documentation.docx
+++ b/docs/Documentation.docx
@@ -73,6 +73,7 @@
           <w:docPartUnique/>
         </w:docPartObj>
       </w:sdtPr>
+      <w:sdtEndPr/>
       <w:sdtContent>
         <w:p/>
         <w:p>
@@ -121,6 +122,7 @@
                 <w:dataBinding w:prefixMappings="xmlns:ns0='http://schemas.openxmlformats.org/officeDocument/2006/extended-properties'" w:xpath="/ns0:Properties[1]/ns0:Company[1]" w:storeItemID="{6668398D-A668-4E3E-A5EB-62B293D839F1}"/>
                 <w:text/>
               </w:sdtPr>
+              <w:sdtEndPr/>
               <w:sdtContent>
                 <w:tc>
                   <w:tcPr>
@@ -183,6 +185,7 @@
                   <w:dataBinding w:prefixMappings="xmlns:ns0='http://schemas.openxmlformats.org/package/2006/metadata/core-properties' xmlns:ns1='http://purl.org/dc/elements/1.1/'" w:xpath="/ns0:coreProperties[1]/ns1:title[1]" w:storeItemID="{6C3C8BC8-F283-45AE-878A-BAB7291924A1}"/>
                   <w:text/>
                 </w:sdtPr>
+                <w:sdtEndPr/>
                 <w:sdtContent>
                   <w:p>
                     <w:pPr>
@@ -211,7 +214,6 @@
             <w:sdt>
               <w:sdtPr>
                 <w:rPr>
-                  <w:rStyle w:val="TableNormal"/>
                   <w:b/>
                   <w:sz w:val="28"/>
                   <w:lang w:val="en-US"/>
@@ -224,6 +226,7 @@
                 <w:dataBinding w:prefixMappings="xmlns:ns0='http://schemas.openxmlformats.org/package/2006/metadata/core-properties' xmlns:ns1='http://purl.org/dc/elements/1.1/'" w:xpath="/ns0:coreProperties[1]/ns1:subject[1]" w:storeItemID="{6C3C8BC8-F283-45AE-878A-BAB7291924A1}"/>
                 <w:text/>
               </w:sdtPr>
+              <w:sdtEndPr/>
               <w:sdtContent>
                 <w:tc>
                   <w:tcPr>
@@ -246,7 +249,6 @@
                     </w:pPr>
                     <w:r>
                       <w:rPr>
-                        <w:rStyle w:val="TableNormal"/>
                         <w:b/>
                         <w:sz w:val="28"/>
                         <w:lang w:val="en-US"/>
@@ -399,56 +401,66 @@
             <w:jc w:val="center"/>
             <w:rPr>
               <w:noProof/>
+              <w:lang w:val="en-US"/>
             </w:rPr>
           </w:pPr>
           <w:r>
             <w:rPr>
               <w:noProof/>
+              <w:lang w:val="en-US"/>
             </w:rPr>
             <w:t>Warszawa</w:t>
           </w:r>
           <w:r>
             <w:rPr>
               <w:noProof/>
+              <w:lang w:val="en-US"/>
             </w:rPr>
             <w:t xml:space="preserve">, </w:t>
           </w:r>
           <w:r>
             <w:rPr>
               <w:noProof/>
+              <w:lang w:val="en-US"/>
             </w:rPr>
-            <w:t>November</w:t>
-          </w:r>
-          <w:r>
-            <w:rPr>
-              <w:noProof/>
-            </w:rPr>
-            <w:t xml:space="preserve">, </w:t>
-          </w:r>
-          <w:r>
-            <w:rPr>
-              <w:noProof/>
-            </w:rPr>
-            <w:t>26</w:t>
-          </w:r>
-          <w:r>
-            <w:rPr>
-              <w:noProof/>
-            </w:rPr>
-            <w:t xml:space="preserve">th </w:t>
-          </w:r>
-          <w:r>
-            <w:rPr>
-              <w:noProof/>
-            </w:rPr>
-            <w:t>2015</w:t>
+            <w:t>November, 26th 2015</w:t>
           </w:r>
         </w:p>
-        <w:p/>
-        <w:p/>
-        <w:p/>
-        <w:p/>
-        <w:p/>
+        <w:p>
+          <w:pPr>
+            <w:rPr>
+              <w:lang w:val="en-US"/>
+            </w:rPr>
+          </w:pPr>
+        </w:p>
+        <w:p>
+          <w:pPr>
+            <w:rPr>
+              <w:lang w:val="en-US"/>
+            </w:rPr>
+          </w:pPr>
+        </w:p>
+        <w:p>
+          <w:pPr>
+            <w:rPr>
+              <w:lang w:val="en-US"/>
+            </w:rPr>
+          </w:pPr>
+        </w:p>
+        <w:p>
+          <w:pPr>
+            <w:rPr>
+              <w:lang w:val="en-US"/>
+            </w:rPr>
+          </w:pPr>
+        </w:p>
+        <w:p>
+          <w:pPr>
+            <w:rPr>
+              <w:lang w:val="en-US"/>
+            </w:rPr>
+          </w:pPr>
+        </w:p>
         <w:p>
           <w:pPr>
             <w:ind w:firstLine="720"/>
@@ -457,25 +469,26 @@
               <w:color w:val="auto"/>
               <w:sz w:val="40"/>
               <w:szCs w:val="40"/>
+              <w:lang w:val="en-US"/>
             </w:rPr>
           </w:pPr>
-          <w:proofErr w:type="spellStart"/>
           <w:r>
             <w:rPr>
               <w:rFonts w:asciiTheme="majorHAnsi" w:eastAsiaTheme="minorEastAsia" w:hAnsiTheme="majorHAnsi" w:cstheme="minorBidi"/>
               <w:color w:val="auto"/>
               <w:sz w:val="40"/>
               <w:szCs w:val="40"/>
+              <w:lang w:val="en-US"/>
             </w:rPr>
             <w:t>Students</w:t>
           </w:r>
-          <w:proofErr w:type="spellEnd"/>
           <w:r>
             <w:rPr>
               <w:rFonts w:asciiTheme="majorHAnsi" w:eastAsiaTheme="minorEastAsia" w:hAnsiTheme="majorHAnsi" w:cstheme="minorBidi"/>
               <w:color w:val="auto"/>
               <w:sz w:val="40"/>
               <w:szCs w:val="40"/>
+              <w:lang w:val="en-US"/>
             </w:rPr>
             <w:t>:</w:t>
           </w:r>
@@ -484,17 +497,20 @@
           <w:pPr>
             <w:rPr>
               <w:noProof/>
+              <w:lang w:val="en-US"/>
             </w:rPr>
           </w:pPr>
           <w:r>
             <w:rPr>
               <w:noProof/>
+              <w:lang w:val="en-US"/>
             </w:rPr>
             <w:tab/>
           </w:r>
           <w:r>
             <w:rPr>
               <w:noProof/>
+              <w:lang w:val="en-US"/>
             </w:rPr>
             <w:tab/>
           </w:r>
@@ -504,6 +520,7 @@
                 <w:color w:val="auto"/>
                 <w:sz w:val="32"/>
                 <w:szCs w:val="32"/>
+                <w:lang w:val="en-US"/>
               </w:rPr>
               <w:alias w:val="Autor"/>
               <w:id w:val="13406928"/>
@@ -513,12 +530,14 @@
               <w:dataBinding w:prefixMappings="xmlns:ns0='http://schemas.openxmlformats.org/package/2006/metadata/core-properties' xmlns:ns1='http://purl.org/dc/elements/1.1/'" w:xpath="/ns0:coreProperties[1]/ns1:creator[1]" w:storeItemID="{6C3C8BC8-F283-45AE-878A-BAB7291924A1}"/>
               <w:text/>
             </w:sdtPr>
+            <w:sdtEndPr/>
             <w:sdtContent>
               <w:r>
                 <w:rPr>
                   <w:color w:val="auto"/>
                   <w:sz w:val="32"/>
                   <w:szCs w:val="32"/>
+                  <w:lang w:val="en-US"/>
                 </w:rPr>
                 <w:t>David Miguel Lozano</w:t>
               </w:r>
@@ -527,6 +546,7 @@
           <w:r>
             <w:rPr>
               <w:noProof/>
+              <w:lang w:val="en-US"/>
             </w:rPr>
             <w:t xml:space="preserve"> </w:t>
           </w:r>
@@ -536,6 +556,7 @@
             <w:ind w:left="1440"/>
             <w:rPr>
               <w:noProof/>
+              <w:lang w:val="en-US"/>
             </w:rPr>
           </w:pPr>
           <w:proofErr w:type="spellStart"/>
@@ -544,6 +565,7 @@
               <w:color w:val="auto"/>
               <w:sz w:val="32"/>
               <w:szCs w:val="32"/>
+              <w:lang w:val="en-US"/>
             </w:rPr>
             <w:t>Darine</w:t>
           </w:r>
@@ -553,26 +575,9 @@
               <w:color w:val="auto"/>
               <w:sz w:val="32"/>
               <w:szCs w:val="32"/>
+              <w:lang w:val="en-US"/>
             </w:rPr>
-            <w:t xml:space="preserve"> </w:t>
-          </w:r>
-          <w:proofErr w:type="spellStart"/>
-          <w:r>
-            <w:rPr>
-              <w:color w:val="auto"/>
-              <w:sz w:val="32"/>
-              <w:szCs w:val="32"/>
-            </w:rPr>
-            <w:t>Abdullah</w:t>
-          </w:r>
-          <w:proofErr w:type="spellEnd"/>
-          <w:r>
-            <w:rPr>
-              <w:color w:val="auto"/>
-              <w:sz w:val="32"/>
-              <w:szCs w:val="32"/>
-            </w:rPr>
-            <w:t xml:space="preserve"> </w:t>
+            <w:t xml:space="preserve"> Abdullah </w:t>
           </w:r>
         </w:p>
         <w:p>
@@ -580,6 +585,7 @@
             <w:jc w:val="center"/>
             <w:rPr>
               <w:noProof/>
+              <w:lang w:val="en-US"/>
             </w:rPr>
           </w:pPr>
         </w:p>
@@ -588,6 +594,7 @@
             <w:jc w:val="center"/>
             <w:rPr>
               <w:noProof/>
+              <w:lang w:val="en-US"/>
             </w:rPr>
           </w:pPr>
         </w:p>
@@ -596,6 +603,7 @@
             <w:jc w:val="center"/>
             <w:rPr>
               <w:noProof/>
+              <w:lang w:val="en-US"/>
             </w:rPr>
           </w:pPr>
         </w:p>
@@ -604,6 +612,7 @@
             <w:jc w:val="center"/>
             <w:rPr>
               <w:noProof/>
+              <w:lang w:val="en-US"/>
             </w:rPr>
           </w:pPr>
         </w:p>
@@ -778,8 +787,6 @@
       </w:sdtEndPr>
       <w:sdtContent>
         <w:p/>
-        <w:bookmarkStart w:id="1" w:name="_GoBack"/>
-        <w:bookmarkEnd w:id="1"/>
         <w:p>
           <w:pPr>
             <w:pStyle w:val="TDC1"/>
@@ -2072,13 +2079,13 @@
           <w:lang w:val="en-US"/>
         </w:rPr>
       </w:pPr>
-      <w:bookmarkStart w:id="2" w:name="h.rfnx7o162oym" w:colFirst="0" w:colLast="0"/>
-      <w:bookmarkStart w:id="3" w:name="h.6qa2jrtu9qa4" w:colFirst="0" w:colLast="0"/>
-      <w:bookmarkStart w:id="4" w:name="h.4503wy39kj8w" w:colFirst="0" w:colLast="0"/>
-      <w:bookmarkStart w:id="5" w:name="_Toc436356245"/>
+      <w:bookmarkStart w:id="1" w:name="h.rfnx7o162oym" w:colFirst="0" w:colLast="0"/>
+      <w:bookmarkStart w:id="2" w:name="h.6qa2jrtu9qa4" w:colFirst="0" w:colLast="0"/>
+      <w:bookmarkStart w:id="3" w:name="h.4503wy39kj8w" w:colFirst="0" w:colLast="0"/>
+      <w:bookmarkStart w:id="4" w:name="_Toc436356245"/>
+      <w:bookmarkEnd w:id="1"/>
       <w:bookmarkEnd w:id="2"/>
       <w:bookmarkEnd w:id="3"/>
-      <w:bookmarkEnd w:id="4"/>
       <w:r>
         <w:rPr>
           <w:lang w:val="en-US"/>
@@ -2086,7 +2093,7 @@
         <w:lastRenderedPageBreak/>
         <w:t>Introduction</w:t>
       </w:r>
-      <w:bookmarkEnd w:id="5"/>
+      <w:bookmarkEnd w:id="4"/>
     </w:p>
     <w:p>
       <w:pPr>
@@ -2437,15 +2444,7 @@
         <w:pStyle w:val="Parrafos"/>
       </w:pPr>
       <w:r>
-        <w:t xml:space="preserve">Thus, </w:t>
-      </w:r>
-      <w:proofErr w:type="spellStart"/>
-      <w:r>
-        <w:t>we</w:t>
-      </w:r>
-      <w:proofErr w:type="spellEnd"/>
-      <w:r>
-        <w:t xml:space="preserve"> are not interested in marginalization approaches, we focus in imputation techniques, </w:t>
+        <w:t xml:space="preserve">Thus, we are not interested in marginalization approaches, we focus in imputation techniques, </w:t>
       </w:r>
       <w:proofErr w:type="spellStart"/>
       <w:proofErr w:type="gramStart"/>
@@ -2461,14 +2460,18 @@
     <w:p>
       <w:pPr>
         <w:pStyle w:val="E1"/>
-      </w:pPr>
-      <w:bookmarkStart w:id="6" w:name="_Toc436356246"/>
-      <w:proofErr w:type="spellStart"/>
-      <w:r>
+        <w:rPr>
+          <w:lang w:val="en-US"/>
+        </w:rPr>
+      </w:pPr>
+      <w:bookmarkStart w:id="5" w:name="_Toc436356246"/>
+      <w:r>
+        <w:rPr>
+          <w:lang w:val="en-US"/>
+        </w:rPr>
         <w:t>Background</w:t>
       </w:r>
-      <w:bookmarkEnd w:id="6"/>
-      <w:proofErr w:type="spellEnd"/>
+      <w:bookmarkEnd w:id="5"/>
     </w:p>
     <w:p>
       <w:pPr>
@@ -3814,14 +3817,18 @@
     <w:p>
       <w:pPr>
         <w:pStyle w:val="E1"/>
-      </w:pPr>
-      <w:bookmarkStart w:id="7" w:name="_Toc436356247"/>
-      <w:proofErr w:type="spellStart"/>
-      <w:r>
+        <w:rPr>
+          <w:lang w:val="en-US"/>
+        </w:rPr>
+      </w:pPr>
+      <w:bookmarkStart w:id="6" w:name="_Toc436356247"/>
+      <w:r>
+        <w:rPr>
+          <w:lang w:val="en-US"/>
+        </w:rPr>
         <w:t>Solution</w:t>
       </w:r>
-      <w:bookmarkEnd w:id="7"/>
-      <w:proofErr w:type="spellEnd"/>
+      <w:bookmarkEnd w:id="6"/>
     </w:p>
     <w:p>
       <w:pPr>
@@ -3855,8 +3862,8 @@
           <w:lang w:val="en-US"/>
         </w:rPr>
       </w:pPr>
-      <w:bookmarkStart w:id="8" w:name="h.bdjdudh3izvs" w:colFirst="0" w:colLast="0"/>
-      <w:bookmarkEnd w:id="8"/>
+      <w:bookmarkStart w:id="7" w:name="h.bdjdudh3izvs" w:colFirst="0" w:colLast="0"/>
+      <w:bookmarkEnd w:id="7"/>
       <w:r>
         <w:rPr>
           <w:lang w:val="en-US"/>
@@ -3871,7 +3878,7 @@
           <w:lang w:val="en-US"/>
         </w:rPr>
       </w:pPr>
-      <w:bookmarkStart w:id="9" w:name="_Toc436356248"/>
+      <w:bookmarkStart w:id="8" w:name="_Toc436356248"/>
       <w:r>
         <w:rPr>
           <w:lang w:val="en-US"/>
@@ -3879,7 +3886,7 @@
         <w:lastRenderedPageBreak/>
         <w:t>Creating a target data set</w:t>
       </w:r>
-      <w:bookmarkEnd w:id="9"/>
+      <w:bookmarkEnd w:id="8"/>
     </w:p>
     <w:p>
       <w:pPr>
@@ -4484,16 +4491,16 @@
           <w:lang w:val="en-US"/>
         </w:rPr>
       </w:pPr>
-      <w:bookmarkStart w:id="10" w:name="h.ybks8uc9cuiy" w:colFirst="0" w:colLast="0"/>
-      <w:bookmarkStart w:id="11" w:name="_Toc436356249"/>
+      <w:bookmarkStart w:id="9" w:name="h.ybks8uc9cuiy" w:colFirst="0" w:colLast="0"/>
+      <w:bookmarkStart w:id="10" w:name="_Toc436356249"/>
+      <w:bookmarkEnd w:id="9"/>
+      <w:r>
+        <w:rPr>
+          <w:lang w:val="en-US"/>
+        </w:rPr>
+        <w:t>Processing data set</w:t>
+      </w:r>
       <w:bookmarkEnd w:id="10"/>
-      <w:r>
-        <w:rPr>
-          <w:lang w:val="en-US"/>
-        </w:rPr>
-        <w:t>Processing data set</w:t>
-      </w:r>
-      <w:bookmarkEnd w:id="11"/>
     </w:p>
     <w:p>
       <w:pPr>
@@ -4502,69 +4509,8 @@
       <w:r>
         <w:t xml:space="preserve">The first thing the application does is to parse the CSV file. It reads the features, its types and all the records. </w:t>
       </w:r>
-      <w:proofErr w:type="spellStart"/>
-      <w:r>
-        <w:t>While</w:t>
-      </w:r>
-      <w:proofErr w:type="spellEnd"/>
-      <w:r>
-        <w:t xml:space="preserve"> </w:t>
-      </w:r>
-      <w:proofErr w:type="spellStart"/>
-      <w:r>
-        <w:t>it</w:t>
-      </w:r>
-      <w:proofErr w:type="spellEnd"/>
-      <w:r>
-        <w:t xml:space="preserve"> </w:t>
-      </w:r>
-      <w:proofErr w:type="spellStart"/>
-      <w:r>
-        <w:t>is</w:t>
-      </w:r>
-      <w:proofErr w:type="spellEnd"/>
-      <w:r>
-        <w:t xml:space="preserve"> </w:t>
-      </w:r>
-      <w:proofErr w:type="spellStart"/>
-      <w:r>
-        <w:t>reading</w:t>
-      </w:r>
-      <w:proofErr w:type="spellEnd"/>
-      <w:r>
-        <w:t xml:space="preserve">, </w:t>
-      </w:r>
-      <w:proofErr w:type="spellStart"/>
-      <w:r>
-        <w:t>it</w:t>
-      </w:r>
-      <w:proofErr w:type="spellEnd"/>
-      <w:r>
-        <w:t xml:space="preserve"> </w:t>
-      </w:r>
-      <w:proofErr w:type="spellStart"/>
-      <w:r>
-        <w:t>does</w:t>
-      </w:r>
-      <w:proofErr w:type="spellEnd"/>
-      <w:r>
-        <w:t xml:space="preserve"> </w:t>
-      </w:r>
-      <w:proofErr w:type="spellStart"/>
-      <w:r>
-        <w:t>several</w:t>
-      </w:r>
-      <w:proofErr w:type="spellEnd"/>
-      <w:r>
-        <w:t xml:space="preserve"> </w:t>
-      </w:r>
-      <w:proofErr w:type="spellStart"/>
-      <w:r>
-        <w:t>things</w:t>
-      </w:r>
-      <w:proofErr w:type="spellEnd"/>
-      <w:r>
-        <w:t>:</w:t>
+      <w:r>
+        <w:t>While it is reading, it does several things:</w:t>
       </w:r>
     </w:p>
     <w:p>
@@ -4631,16 +4577,16 @@
           <w:lang w:val="en-US"/>
         </w:rPr>
       </w:pPr>
-      <w:bookmarkStart w:id="12" w:name="h.mxr71caga2i4" w:colFirst="0" w:colLast="0"/>
-      <w:bookmarkStart w:id="13" w:name="_Toc436356250"/>
+      <w:bookmarkStart w:id="11" w:name="h.mxr71caga2i4" w:colFirst="0" w:colLast="0"/>
+      <w:bookmarkStart w:id="12" w:name="_Toc436356250"/>
+      <w:bookmarkEnd w:id="11"/>
+      <w:r>
+        <w:rPr>
+          <w:lang w:val="en-US"/>
+        </w:rPr>
+        <w:t>Cluster data set</w:t>
+      </w:r>
       <w:bookmarkEnd w:id="12"/>
-      <w:r>
-        <w:rPr>
-          <w:lang w:val="en-US"/>
-        </w:rPr>
-        <w:t>Cluster data set</w:t>
-      </w:r>
-      <w:bookmarkEnd w:id="13"/>
     </w:p>
     <w:p>
       <w:pPr>
@@ -4713,39 +4659,50 @@
           <w:lang w:val="en-US"/>
         </w:rPr>
       </w:pPr>
-      <w:bookmarkStart w:id="14" w:name="h.m75e7xhfht10" w:colFirst="0" w:colLast="0"/>
-      <w:bookmarkStart w:id="15" w:name="_Toc436356251"/>
+      <w:bookmarkStart w:id="13" w:name="h.m75e7xhfht10" w:colFirst="0" w:colLast="0"/>
+      <w:bookmarkStart w:id="14" w:name="_Toc436356251"/>
+      <w:bookmarkEnd w:id="13"/>
+      <w:r>
+        <w:rPr>
+          <w:lang w:val="en-US"/>
+        </w:rPr>
+        <w:t>Initialization</w:t>
+      </w:r>
       <w:bookmarkEnd w:id="14"/>
-      <w:r>
-        <w:rPr>
-          <w:lang w:val="en-US"/>
-        </w:rPr>
-        <w:t>Initialization</w:t>
-      </w:r>
+    </w:p>
+    <w:p>
+      <w:pPr>
+        <w:pStyle w:val="PrrafosE3"/>
+      </w:pPr>
+      <w:r>
+        <w:t xml:space="preserve">In the first steps k initial centroids need to be chosen. </w:t>
+      </w:r>
+    </w:p>
+    <w:p>
+      <w:pPr>
+        <w:pStyle w:val="PrrafosE3"/>
+      </w:pPr>
+      <w:r>
+        <w:t xml:space="preserve">Our method creates k initial cluster. The </w:t>
+      </w:r>
+      <w:proofErr w:type="spellStart"/>
+      <w:r>
+        <w:t>centroids’s</w:t>
+      </w:r>
+      <w:proofErr w:type="spellEnd"/>
+      <w:r>
+        <w:t xml:space="preserve"> features are chosen</w:t>
+      </w:r>
+      <w:r>
+        <w:t xml:space="preserve"> </w:t>
+      </w:r>
+      <w:r>
+        <w:t>uniformly distributed</w:t>
+      </w:r>
+      <w:bookmarkStart w:id="15" w:name="_GoBack"/>
       <w:bookmarkEnd w:id="15"/>
-    </w:p>
-    <w:p>
-      <w:pPr>
-        <w:pStyle w:val="PrrafosE3"/>
-      </w:pPr>
-      <w:r>
-        <w:t xml:space="preserve">In the first steps k initial centroids need to be chosen. </w:t>
-      </w:r>
-    </w:p>
-    <w:p>
-      <w:pPr>
-        <w:pStyle w:val="PrrafosE3"/>
-      </w:pPr>
-      <w:r>
-        <w:t xml:space="preserve">Our method creates k initial cluster. The </w:t>
-      </w:r>
-      <w:proofErr w:type="spellStart"/>
-      <w:r>
-        <w:t>centroids’s</w:t>
-      </w:r>
-      <w:proofErr w:type="spellEnd"/>
-      <w:r>
-        <w:t xml:space="preserve"> features are randomly chosen between the maximum and minimum value of each feature. </w:t>
+      <w:r>
+        <w:t xml:space="preserve"> between the maximum and minimum value of each feature. </w:t>
       </w:r>
     </w:p>
     <w:p>
@@ -4871,6 +4828,7 @@
       <w:r>
         <w:rPr>
           <w:noProof/>
+          <w:lang w:val="es-ES"/>
         </w:rPr>
         <w:drawing>
           <wp:inline distT="114300" distB="114300" distL="114300" distR="114300" wp14:anchorId="16D94317" wp14:editId="27EF7B7C">
@@ -4917,39 +4875,7 @@
         <w:t xml:space="preserve">Since we only need to compare the relative distance between points, we can simplify the math and get rid of the square root. The Squared Euclidean distance place progressively greater weight on points that are farther apart. </w:t>
       </w:r>
       <w:r>
-        <w:t xml:space="preserve">In </w:t>
-      </w:r>
-      <w:proofErr w:type="spellStart"/>
-      <w:r>
-        <w:t>this</w:t>
-      </w:r>
-      <w:proofErr w:type="spellEnd"/>
-      <w:r>
-        <w:t xml:space="preserve"> case, </w:t>
-      </w:r>
-      <w:proofErr w:type="spellStart"/>
-      <w:r>
-        <w:t>the</w:t>
-      </w:r>
-      <w:proofErr w:type="spellEnd"/>
-      <w:r>
-        <w:t xml:space="preserve"> </w:t>
-      </w:r>
-      <w:proofErr w:type="spellStart"/>
-      <w:r>
-        <w:t>equation</w:t>
-      </w:r>
-      <w:proofErr w:type="spellEnd"/>
-      <w:r>
-        <w:t xml:space="preserve"> </w:t>
-      </w:r>
-      <w:proofErr w:type="spellStart"/>
-      <w:r>
-        <w:t>becomes</w:t>
-      </w:r>
-      <w:proofErr w:type="spellEnd"/>
-      <w:r>
-        <w:t>:</w:t>
+        <w:t>In this case, the equation becomes:</w:t>
       </w:r>
     </w:p>
     <w:p>
@@ -4959,6 +4885,7 @@
       <w:r>
         <w:rPr>
           <w:noProof/>
+          <w:lang w:val="es-ES"/>
         </w:rPr>
         <w:drawing>
           <wp:inline distT="114300" distB="114300" distL="114300" distR="114300" wp14:anchorId="29610B61" wp14:editId="0AFE5F15">
@@ -5030,6 +4957,7 @@
       <w:r>
         <w:rPr>
           <w:noProof/>
+          <w:lang w:val="es-ES"/>
         </w:rPr>
         <w:drawing>
           <wp:inline distT="114300" distB="114300" distL="114300" distR="114300" wp14:anchorId="5B92701C" wp14:editId="1BE3C6F4">
@@ -5283,23 +5211,19 @@
     <w:p>
       <w:pPr>
         <w:pStyle w:val="E1"/>
+        <w:rPr>
+          <w:lang w:val="en-US"/>
+        </w:rPr>
       </w:pPr>
       <w:bookmarkStart w:id="28" w:name="_Toc436356258"/>
-      <w:proofErr w:type="spellStart"/>
-      <w:r>
+      <w:r>
+        <w:rPr>
+          <w:lang w:val="en-US"/>
+        </w:rPr>
         <w:lastRenderedPageBreak/>
-        <w:t>Algorithmic</w:t>
-      </w:r>
-      <w:proofErr w:type="spellEnd"/>
-      <w:r>
-        <w:t xml:space="preserve"> </w:t>
-      </w:r>
-      <w:proofErr w:type="spellStart"/>
-      <w:r>
-        <w:t>complexity</w:t>
+        <w:t>Algorithmic complexity</w:t>
       </w:r>
       <w:bookmarkEnd w:id="28"/>
-      <w:proofErr w:type="spellEnd"/>
     </w:p>
     <w:p>
       <w:pPr>
@@ -5515,6 +5439,9 @@
     <w:p>
       <w:pPr>
         <w:pStyle w:val="E1"/>
+        <w:rPr>
+          <w:lang w:val="en-US"/>
+        </w:rPr>
       </w:pPr>
       <w:bookmarkStart w:id="29" w:name="_Toc436356259"/>
       <w:r>
@@ -5525,6 +5452,9 @@
       </w:r>
       <w:bookmarkEnd w:id="29"/>
       <w:r>
+        <w:rPr>
+          <w:lang w:val="en-US"/>
+        </w:rPr>
         <w:t xml:space="preserve"> </w:t>
       </w:r>
     </w:p>
@@ -5708,6 +5638,7 @@
       <w:r>
         <w:rPr>
           <w:noProof/>
+          <w:lang w:val="es-ES"/>
         </w:rPr>
         <w:drawing>
           <wp:inline distT="114300" distB="114300" distL="114300" distR="114300" wp14:anchorId="2988FA1F" wp14:editId="06F0311C">
@@ -5776,6 +5707,7 @@
       <w:r>
         <w:rPr>
           <w:noProof/>
+          <w:lang w:val="es-ES"/>
         </w:rPr>
         <w:drawing>
           <wp:inline distT="114300" distB="114300" distL="114300" distR="114300" wp14:anchorId="4798BB57" wp14:editId="4957CCF9">
@@ -5839,6 +5771,7 @@
       <w:r>
         <w:rPr>
           <w:noProof/>
+          <w:lang w:val="es-ES"/>
         </w:rPr>
         <w:drawing>
           <wp:inline distT="114300" distB="114300" distL="114300" distR="114300" wp14:anchorId="485F5A87" wp14:editId="0D20C05E">
@@ -5893,6 +5826,7 @@
       <w:r>
         <w:rPr>
           <w:noProof/>
+          <w:lang w:val="es-ES"/>
         </w:rPr>
         <w:drawing>
           <wp:inline distT="114300" distB="114300" distL="114300" distR="114300" wp14:anchorId="3C808906" wp14:editId="2A1591D5">
@@ -5947,6 +5881,7 @@
       <w:r>
         <w:rPr>
           <w:noProof/>
+          <w:lang w:val="es-ES"/>
         </w:rPr>
         <w:drawing>
           <wp:inline distT="114300" distB="114300" distL="114300" distR="114300" wp14:anchorId="18886C60" wp14:editId="44B26A1A">
@@ -6029,6 +5964,7 @@
       <w:r>
         <w:rPr>
           <w:noProof/>
+          <w:lang w:val="es-ES"/>
         </w:rPr>
         <w:drawing>
           <wp:inline distT="114300" distB="114300" distL="114300" distR="114300" wp14:anchorId="0B9D4F60" wp14:editId="2CFAC6E1">
@@ -6083,6 +6019,7 @@
       <w:r>
         <w:rPr>
           <w:noProof/>
+          <w:lang w:val="es-ES"/>
         </w:rPr>
         <w:drawing>
           <wp:inline distT="114300" distB="114300" distL="114300" distR="114300" wp14:anchorId="2BAC77A3" wp14:editId="12767026">
@@ -6132,14 +6069,18 @@
     <w:p>
       <w:pPr>
         <w:pStyle w:val="E1"/>
+        <w:rPr>
+          <w:lang w:val="en-US"/>
+        </w:rPr>
       </w:pPr>
       <w:bookmarkStart w:id="31" w:name="_Toc436356261"/>
-      <w:proofErr w:type="spellStart"/>
-      <w:r>
+      <w:r>
+        <w:rPr>
+          <w:lang w:val="en-US"/>
+        </w:rPr>
         <w:t>Conclusions</w:t>
       </w:r>
       <w:bookmarkEnd w:id="31"/>
-      <w:proofErr w:type="spellEnd"/>
     </w:p>
     <w:p>
       <w:pPr>
@@ -6518,47 +6459,24 @@
         <w:t xml:space="preserve">Wikipedia contributors. </w:t>
       </w:r>
       <w:r>
-        <w:t>«</w:t>
-      </w:r>
-      <w:proofErr w:type="spellStart"/>
-      <w:r>
-        <w:t>Euclidean</w:t>
-      </w:r>
-      <w:proofErr w:type="spellEnd"/>
-      <w:r>
-        <w:t xml:space="preserve"> </w:t>
-      </w:r>
-      <w:proofErr w:type="spellStart"/>
-      <w:r>
-        <w:t>distance</w:t>
-      </w:r>
-      <w:proofErr w:type="spellEnd"/>
-      <w:r>
-        <w:t xml:space="preserve">». Wikipedia, </w:t>
-      </w:r>
-      <w:proofErr w:type="spellStart"/>
-      <w:r>
+        <w:rPr>
+          <w:lang w:val="en-US"/>
+        </w:rPr>
+        <w:t xml:space="preserve">«Euclidean distance». Wikipedia, </w:t>
+      </w:r>
+      <w:proofErr w:type="gramStart"/>
+      <w:r>
+        <w:rPr>
+          <w:lang w:val="en-US"/>
+        </w:rPr>
         <w:t>The</w:t>
       </w:r>
-      <w:proofErr w:type="spellEnd"/>
-      <w:r>
-        <w:t xml:space="preserve"> Free </w:t>
-      </w:r>
-      <w:proofErr w:type="spellStart"/>
-      <w:r>
-        <w:t>Encyclopedia</w:t>
-      </w:r>
-      <w:proofErr w:type="spellEnd"/>
-      <w:r>
-        <w:t xml:space="preserve">; 2015 </w:t>
-      </w:r>
-      <w:proofErr w:type="spellStart"/>
-      <w:r>
-        <w:t>Sep</w:t>
-      </w:r>
-      <w:proofErr w:type="spellEnd"/>
-      <w:r>
-        <w:t xml:space="preserve"> 8, 07:11 UTC. </w:t>
+      <w:proofErr w:type="gramEnd"/>
+      <w:r>
+        <w:rPr>
+          <w:lang w:val="en-US"/>
+        </w:rPr>
+        <w:t xml:space="preserve"> Free Encyclopedia; 2015 Sep 8, 07:11 UTC. </w:t>
       </w:r>
       <w:proofErr w:type="spellStart"/>
       <w:r>
@@ -6895,10 +6813,16 @@
     <w:p>
       <w:pPr>
         <w:pStyle w:val="E1"/>
+        <w:rPr>
+          <w:lang w:val="en-US"/>
+        </w:rPr>
       </w:pPr>
       <w:bookmarkStart w:id="35" w:name="_Toc436356263"/>
       <w:proofErr w:type="spellStart"/>
       <w:r>
+        <w:rPr>
+          <w:lang w:val="en-US"/>
+        </w:rPr>
         <w:lastRenderedPageBreak/>
         <w:t>Licence</w:t>
       </w:r>
@@ -6911,12 +6835,14 @@
         <w:rPr>
           <w:b/>
           <w:sz w:val="24"/>
+          <w:lang w:val="en-US"/>
         </w:rPr>
       </w:pPr>
       <w:r>
         <w:rPr>
           <w:b/>
           <w:sz w:val="24"/>
+          <w:lang w:val="en-US"/>
         </w:rPr>
         <w:t>David Miguel Lozano</w:t>
       </w:r>
@@ -7130,19 +7056,17 @@
         <w:pStyle w:val="Parrafos"/>
         <w:ind w:left="284"/>
       </w:pPr>
-      <w:proofErr w:type="spellStart"/>
-      <w:r>
-        <w:t>You</w:t>
-      </w:r>
-      <w:proofErr w:type="spellEnd"/>
-      <w:r>
-        <w:t xml:space="preserve"> are free to:</w:t>
+      <w:r>
+        <w:t>You are free to:</w:t>
       </w:r>
     </w:p>
     <w:p>
       <w:pPr>
         <w:pStyle w:val="Listas"/>
         <w:ind w:left="1363"/>
+        <w:rPr>
+          <w:lang w:val="en-US"/>
+        </w:rPr>
       </w:pPr>
       <w:r>
         <w:rPr>
@@ -7152,16 +7076,19 @@
         <w:t>Share</w:t>
       </w:r>
       <w:r>
-        <w:t xml:space="preserve">: </w:t>
-      </w:r>
-      <w:r>
-        <w:t xml:space="preserve">copy and redistribute the material in any medium or format </w:t>
+        <w:rPr>
+          <w:lang w:val="en-US"/>
+        </w:rPr>
+        <w:t xml:space="preserve">: copy and redistribute the material in any medium or format </w:t>
       </w:r>
     </w:p>
     <w:p>
       <w:pPr>
         <w:pStyle w:val="Listas"/>
         <w:ind w:left="1363"/>
+        <w:rPr>
+          <w:lang w:val="en-US"/>
+        </w:rPr>
       </w:pPr>
       <w:r>
         <w:rPr>
@@ -7171,10 +7098,10 @@
         <w:t>Adapt</w:t>
       </w:r>
       <w:r>
-        <w:t xml:space="preserve">: </w:t>
-      </w:r>
-      <w:r>
-        <w:t xml:space="preserve">remix, transform, and build upon the material for any purpose, even commercially. </w:t>
+        <w:rPr>
+          <w:lang w:val="en-US"/>
+        </w:rPr>
+        <w:t xml:space="preserve">: remix, transform, and build upon the material for any purpose, even commercially. </w:t>
       </w:r>
     </w:p>
     <w:p>
@@ -7243,7 +7170,7 @@
       <w:rPr>
         <w:noProof/>
       </w:rPr>
-      <w:t>12</w:t>
+      <w:t>5</w:t>
     </w:r>
     <w:r>
       <w:fldChar w:fldCharType="end"/>
@@ -11124,11 +11051,11 @@
           <c:showPercent val="0"/>
           <c:showBubbleSize val="0"/>
         </c:dLbls>
-        <c:axId val="-61466032"/>
-        <c:axId val="-61473104"/>
+        <c:axId val="-313804464"/>
+        <c:axId val="-448687424"/>
       </c:scatterChart>
       <c:valAx>
-        <c:axId val="-61466032"/>
+        <c:axId val="-313804464"/>
         <c:scaling>
           <c:orientation val="minMax"/>
           <c:max val="500"/>
@@ -11241,12 +11168,12 @@
             <a:endParaRPr lang="es-ES"/>
           </a:p>
         </c:txPr>
-        <c:crossAx val="-61473104"/>
+        <c:crossAx val="-448687424"/>
         <c:crosses val="autoZero"/>
         <c:crossBetween val="midCat"/>
       </c:valAx>
       <c:valAx>
-        <c:axId val="-61473104"/>
+        <c:axId val="-448687424"/>
         <c:scaling>
           <c:orientation val="minMax"/>
         </c:scaling>
@@ -11358,7 +11285,7 @@
             <a:endParaRPr lang="es-ES"/>
           </a:p>
         </c:txPr>
-        <c:crossAx val="-61466032"/>
+        <c:crossAx val="-313804464"/>
         <c:crosses val="autoZero"/>
         <c:crossBetween val="midCat"/>
       </c:valAx>
@@ -12187,6 +12114,7 @@
   <w:rsids>
     <w:rsidRoot w:val="00D57902"/>
     <w:rsid w:val="001B2218"/>
+    <w:rsid w:val="007B4EBC"/>
     <w:rsid w:val="00A63716"/>
     <w:rsid w:val="00C03E14"/>
     <w:rsid w:val="00CB0F91"/>
@@ -13065,7 +12993,7 @@
 </file>
 
 <file path=customXml/itemProps2.xml><?xml version="1.0" encoding="utf-8"?>
-<ds:datastoreItem xmlns:ds="http://schemas.openxmlformats.org/officeDocument/2006/customXml" ds:itemID="{EE9D3664-0A19-408E-80AF-89181FEF5CF8}">
+<ds:datastoreItem xmlns:ds="http://schemas.openxmlformats.org/officeDocument/2006/customXml" ds:itemID="{78203F78-4D2C-4811-B2CD-C612A3DE9D6D}">
   <ds:schemaRefs>
     <ds:schemaRef ds:uri="http://schemas.openxmlformats.org/officeDocument/2006/bibliography"/>
   </ds:schemaRefs>

</xml_diff>